<commit_message>
hw1 in arcmap done, this attempt after closing files
</commit_message>
<xml_diff>
--- a/phc6194/hw1/hw1.docx
+++ b/phc6194/hw1/hw1.docx
@@ -8,8 +8,6 @@
           <w:b/>
         </w:rPr>
       </w:pPr>
-      <w:bookmarkStart w:id="0" w:name="_GoBack"/>
-      <w:bookmarkEnd w:id="0"/>
       <w:r>
         <w:rPr>
           <w:b/>
@@ -225,6 +223,51 @@
       </w:r>
     </w:p>
     <w:p/>
+    <w:p>
+      <w:r>
+        <w:rPr>
+          <w:noProof/>
+        </w:rPr>
+        <w:lastRenderedPageBreak/>
+        <w:drawing>
+          <wp:inline distT="0" distB="0" distL="0" distR="0" wp14:anchorId="713CA862" wp14:editId="18C24CD3">
+            <wp:extent cx="5417820" cy="5250180"/>
+            <wp:effectExtent l="0" t="0" r="0" b="7620"/>
+            <wp:docPr id="1" name="Picture 1"/>
+            <wp:cNvGraphicFramePr>
+              <a:graphicFrameLocks xmlns:a="http://schemas.openxmlformats.org/drawingml/2006/main" noChangeAspect="1"/>
+            </wp:cNvGraphicFramePr>
+            <a:graphic xmlns:a="http://schemas.openxmlformats.org/drawingml/2006/main">
+              <a:graphicData uri="http://schemas.openxmlformats.org/drawingml/2006/picture">
+                <pic:pic xmlns:pic="http://schemas.openxmlformats.org/drawingml/2006/picture">
+                  <pic:nvPicPr>
+                    <pic:cNvPr id="0" name=""/>
+                    <pic:cNvPicPr/>
+                  </pic:nvPicPr>
+                  <pic:blipFill>
+                    <a:blip r:embed="rId6"/>
+                    <a:stretch>
+                      <a:fillRect/>
+                    </a:stretch>
+                  </pic:blipFill>
+                  <pic:spPr>
+                    <a:xfrm>
+                      <a:off x="0" y="0"/>
+                      <a:ext cx="5417820" cy="5250180"/>
+                    </a:xfrm>
+                    <a:prstGeom prst="rect">
+                      <a:avLst/>
+                    </a:prstGeom>
+                  </pic:spPr>
+                </pic:pic>
+              </a:graphicData>
+            </a:graphic>
+          </wp:inline>
+        </w:drawing>
+      </w:r>
+      <w:bookmarkStart w:id="0" w:name="_GoBack"/>
+      <w:bookmarkEnd w:id="0"/>
+    </w:p>
     <w:p/>
     <w:p/>
     <w:p/>
@@ -361,6 +404,7 @@
         </w:numPr>
       </w:pPr>
       <w:r>
+        <w:lastRenderedPageBreak/>
         <w:t>Switch to map layout view, resize and move two maps in</w:t>
       </w:r>
       <w:r>
@@ -791,6 +835,28 @@
       <w:contextualSpacing/>
     </w:pPr>
   </w:style>
+  <w:style w:type="paragraph" w:styleId="BalloonText">
+    <w:name w:val="Balloon Text"/>
+    <w:basedOn w:val="Normal"/>
+    <w:link w:val="BalloonTextChar"/>
+    <w:rsid w:val="00E753B2"/>
+    <w:rPr>
+      <w:rFonts w:ascii="Tahoma" w:hAnsi="Tahoma" w:cs="Tahoma"/>
+      <w:sz w:val="16"/>
+      <w:szCs w:val="16"/>
+    </w:rPr>
+  </w:style>
+  <w:style w:type="character" w:customStyle="1" w:styleId="BalloonTextChar">
+    <w:name w:val="Balloon Text Char"/>
+    <w:basedOn w:val="DefaultParagraphFont"/>
+    <w:link w:val="BalloonText"/>
+    <w:rsid w:val="00E753B2"/>
+    <w:rPr>
+      <w:rFonts w:ascii="Tahoma" w:hAnsi="Tahoma" w:cs="Tahoma"/>
+      <w:sz w:val="16"/>
+      <w:szCs w:val="16"/>
+    </w:rPr>
+  </w:style>
 </w:styles>
 </file>
 
@@ -979,6 +1045,28 @@
       <w:ind w:left="720"/>
       <w:contextualSpacing/>
     </w:pPr>
+  </w:style>
+  <w:style w:type="paragraph" w:styleId="BalloonText">
+    <w:name w:val="Balloon Text"/>
+    <w:basedOn w:val="Normal"/>
+    <w:link w:val="BalloonTextChar"/>
+    <w:rsid w:val="00E753B2"/>
+    <w:rPr>
+      <w:rFonts w:ascii="Tahoma" w:hAnsi="Tahoma" w:cs="Tahoma"/>
+      <w:sz w:val="16"/>
+      <w:szCs w:val="16"/>
+    </w:rPr>
+  </w:style>
+  <w:style w:type="character" w:customStyle="1" w:styleId="BalloonTextChar">
+    <w:name w:val="Balloon Text Char"/>
+    <w:basedOn w:val="DefaultParagraphFont"/>
+    <w:link w:val="BalloonText"/>
+    <w:rsid w:val="00E753B2"/>
+    <w:rPr>
+      <w:rFonts w:ascii="Tahoma" w:hAnsi="Tahoma" w:cs="Tahoma"/>
+      <w:sz w:val="16"/>
+      <w:szCs w:val="16"/>
+    </w:rPr>
   </w:style>
 </w:styles>
 </file>

</xml_diff>